<commit_message>
Reload gun, show life, balancing
</commit_message>
<xml_diff>
--- a/doc.docx
+++ b/doc.docx
@@ -108,7 +108,7 @@
         <w:rPr>
           <w:rFonts w:cstheme="minorHAnsi"/>
         </w:rPr>
-        <w:t xml:space="preserve">pour pourrez contrôler Ginette et </w:t>
+        <w:t xml:space="preserve">pour pourrez contrôler </w:t>
       </w:r>
       <w:r>
         <w:rPr>
@@ -129,12 +129,6 @@
       <w:r>
         <w:rPr>
           <w:rFonts w:cstheme="minorHAnsi"/>
-        </w:rPr>
-        <w:t xml:space="preserve">Ginette et </w:t>
-      </w:r>
-      <w:r>
-        <w:rPr>
-          <w:rFonts w:cstheme="minorHAnsi"/>
           <w:color w:val="202124"/>
           <w:shd w:val="clear" w:color="auto" w:fill="FFFFFF"/>
         </w:rPr>
@@ -146,84 +140,97 @@
           <w:color w:val="202124"/>
           <w:shd w:val="clear" w:color="auto" w:fill="FFFFFF"/>
         </w:rPr>
-        <w:t xml:space="preserve"> sont </w:t>
+        <w:t xml:space="preserve"> </w:t>
+      </w:r>
+      <w:r>
+        <w:rPr>
+          <w:rFonts w:cstheme="minorHAnsi"/>
+          <w:color w:val="202124"/>
+          <w:shd w:val="clear" w:color="auto" w:fill="FFFFFF"/>
+        </w:rPr>
+        <w:t>est</w:t>
+      </w:r>
+      <w:r>
+        <w:rPr>
+          <w:rFonts w:cstheme="minorHAnsi"/>
+          <w:color w:val="202124"/>
+          <w:shd w:val="clear" w:color="auto" w:fill="FFFFFF"/>
+        </w:rPr>
+        <w:t xml:space="preserve"> </w:t>
       </w:r>
       <w:r>
         <w:rPr>
           <w:rFonts w:ascii="Arial" w:hAnsi="Arial" w:cs="Arial"/>
           <w:color w:val="040C28"/>
         </w:rPr>
-        <w:t>Lozériens</w:t>
+        <w:t xml:space="preserve">Lozériens, </w:t>
       </w:r>
       <w:r>
         <w:rPr>
           <w:rFonts w:ascii="Arial" w:hAnsi="Arial" w:cs="Arial"/>
           <w:color w:val="040C28"/>
         </w:rPr>
-        <w:t xml:space="preserve">, </w:t>
+        <w:t>à la suite du</w:t>
       </w:r>
       <w:r>
         <w:rPr>
           <w:rFonts w:ascii="Arial" w:hAnsi="Arial" w:cs="Arial"/>
           <w:color w:val="040C28"/>
         </w:rPr>
-        <w:t>à la suite du</w:t>
+        <w:t xml:space="preserve"> pique de fréquentions de la région durant l’été 2023</w:t>
       </w:r>
       <w:r>
         <w:rPr>
           <w:rFonts w:ascii="Arial" w:hAnsi="Arial" w:cs="Arial"/>
           <w:color w:val="040C28"/>
         </w:rPr>
-        <w:t xml:space="preserve"> pique de fréquentions de la région durant l’été 2023</w:t>
-      </w:r>
+        <w:t xml:space="preserve"> certain Lozériens sont devenu très agressif. Les témoignages des personnes pressante dans la région cet </w:t>
+      </w:r>
+      <w:proofErr w:type="spellStart"/>
       <w:r>
         <w:rPr>
           <w:rFonts w:ascii="Arial" w:hAnsi="Arial" w:cs="Arial"/>
           <w:color w:val="040C28"/>
         </w:rPr>
-        <w:t xml:space="preserve"> certain </w:t>
+        <w:t>été l</w:t>
       </w:r>
       <w:r>
         <w:rPr>
           <w:rFonts w:ascii="Arial" w:hAnsi="Arial" w:cs="Arial"/>
           <w:color w:val="040C28"/>
         </w:rPr>
-        <w:t>Lozériens</w:t>
-      </w:r>
+        <w:t>à</w:t>
+      </w:r>
+      <w:proofErr w:type="spellEnd"/>
       <w:r>
         <w:rPr>
           <w:rFonts w:ascii="Arial" w:hAnsi="Arial" w:cs="Arial"/>
           <w:color w:val="040C28"/>
         </w:rPr>
-        <w:t xml:space="preserve"> sont devenu très agressif. Les témoignages des personnes pressante dans la région cet été la compare le comportement des </w:t>
+        <w:t>,</w:t>
       </w:r>
       <w:r>
         <w:rPr>
           <w:rFonts w:ascii="Arial" w:hAnsi="Arial" w:cs="Arial"/>
           <w:color w:val="040C28"/>
         </w:rPr>
-        <w:t>Lozériens</w:t>
-      </w:r>
+        <w:t xml:space="preserve"> compare le comportement des Lozériens avec celui de zombies assoiffer de sang. Le 12 août 2023 la Lozère </w:t>
+      </w:r>
+      <w:proofErr w:type="spellStart"/>
       <w:r>
         <w:rPr>
           <w:rFonts w:ascii="Arial" w:hAnsi="Arial" w:cs="Arial"/>
           <w:color w:val="040C28"/>
         </w:rPr>
-        <w:t xml:space="preserve"> avec celui de zombies assoiffer de sang. Le 12 août 2023 la </w:t>
-      </w:r>
+        <w:t>à</w:t>
+      </w:r>
+      <w:proofErr w:type="spellEnd"/>
       <w:r>
         <w:rPr>
           <w:rFonts w:ascii="Arial" w:hAnsi="Arial" w:cs="Arial"/>
           <w:color w:val="040C28"/>
         </w:rPr>
-        <w:t>Loz</w:t>
-      </w:r>
-      <w:r>
-        <w:rPr>
-          <w:rFonts w:ascii="Arial" w:hAnsi="Arial" w:cs="Arial"/>
-          <w:color w:val="040C28"/>
-        </w:rPr>
-        <w:t xml:space="preserve">ère a été mise en quarantaine pour laisser le temps aux autorités de clarifier la situation. </w:t>
+        <w:t xml:space="preserve"> été mise en quarantaine pour laisser le temps aux autorités de clarifier la situation. </w:t>
       </w:r>
       <w:r>
         <w:rPr>
@@ -261,12 +268,6 @@
       <w:r>
         <w:rPr>
           <w:rFonts w:cstheme="minorHAnsi"/>
-        </w:rPr>
-        <w:t xml:space="preserve">Ginette et </w:t>
-      </w:r>
-      <w:r>
-        <w:rPr>
-          <w:rFonts w:cstheme="minorHAnsi"/>
           <w:color w:val="202124"/>
           <w:shd w:val="clear" w:color="auto" w:fill="FFFFFF"/>
         </w:rPr>
@@ -278,7 +279,63 @@
           <w:color w:val="202124"/>
           <w:shd w:val="clear" w:color="auto" w:fill="FFFFFF"/>
         </w:rPr>
-        <w:t xml:space="preserve"> sont passionner photographie animalière. Le 11 août 2023, Ils sont partis pour un 10 jours en forêt loin du tumulte des villes de ces dernier jours. </w:t>
+        <w:t xml:space="preserve"> est</w:t>
+      </w:r>
+      <w:r>
+        <w:rPr>
+          <w:rFonts w:cstheme="minorHAnsi"/>
+          <w:color w:val="202124"/>
+          <w:shd w:val="clear" w:color="auto" w:fill="FFFFFF"/>
+        </w:rPr>
+        <w:t xml:space="preserve"> passionn</w:t>
+      </w:r>
+      <w:r>
+        <w:rPr>
+          <w:rFonts w:cstheme="minorHAnsi"/>
+          <w:color w:val="202124"/>
+          <w:shd w:val="clear" w:color="auto" w:fill="FFFFFF"/>
+        </w:rPr>
+        <w:t>é de</w:t>
+      </w:r>
+      <w:r>
+        <w:rPr>
+          <w:rFonts w:cstheme="minorHAnsi"/>
+          <w:color w:val="202124"/>
+          <w:shd w:val="clear" w:color="auto" w:fill="FFFFFF"/>
+        </w:rPr>
+        <w:t xml:space="preserve"> photographie animalière. Le 11 août 2023, I</w:t>
+      </w:r>
+      <w:r>
+        <w:rPr>
+          <w:rFonts w:cstheme="minorHAnsi"/>
+          <w:color w:val="202124"/>
+          <w:shd w:val="clear" w:color="auto" w:fill="FFFFFF"/>
+        </w:rPr>
+        <w:t>l est parti</w:t>
+      </w:r>
+      <w:r>
+        <w:rPr>
+          <w:rFonts w:cstheme="minorHAnsi"/>
+          <w:color w:val="202124"/>
+          <w:shd w:val="clear" w:color="auto" w:fill="FFFFFF"/>
+        </w:rPr>
+        <w:t xml:space="preserve"> pour un 10 jours en forêt loin du tumulte des ville</w:t>
+      </w:r>
+      <w:r>
+        <w:rPr>
+          <w:rFonts w:cstheme="minorHAnsi"/>
+          <w:color w:val="202124"/>
+          <w:shd w:val="clear" w:color="auto" w:fill="FFFFFF"/>
+        </w:rPr>
+        <w:t>s de Lozère</w:t>
+      </w:r>
+      <w:r>
+        <w:rPr>
+          <w:rFonts w:cstheme="minorHAnsi"/>
+          <w:color w:val="202124"/>
+          <w:shd w:val="clear" w:color="auto" w:fill="FFFFFF"/>
+        </w:rPr>
+        <w:t xml:space="preserve">. </w:t>
       </w:r>
     </w:p>
     <w:p>
@@ -293,13 +350,23 @@
           <w:color w:val="202124"/>
           <w:shd w:val="clear" w:color="auto" w:fill="FFFFFF"/>
         </w:rPr>
-        <w:t xml:space="preserve">A leur retour à la civilisation le 21 août, </w:t>
-      </w:r>
-      <w:r>
-        <w:rPr>
-          <w:rFonts w:cstheme="minorHAnsi"/>
-        </w:rPr>
-        <w:t xml:space="preserve">Ginette et </w:t>
+        <w:t xml:space="preserve">A </w:t>
+      </w:r>
+      <w:r>
+        <w:rPr>
+          <w:rFonts w:cstheme="minorHAnsi"/>
+          <w:color w:val="202124"/>
+          <w:shd w:val="clear" w:color="auto" w:fill="FFFFFF"/>
+        </w:rPr>
+        <w:t>son</w:t>
+      </w:r>
+      <w:r>
+        <w:rPr>
+          <w:rFonts w:cstheme="minorHAnsi"/>
+          <w:color w:val="202124"/>
+          <w:shd w:val="clear" w:color="auto" w:fill="FFFFFF"/>
+        </w:rPr>
+        <w:t xml:space="preserve"> retour à la civilisation le 21 août, </w:t>
       </w:r>
       <w:r>
         <w:rPr>
@@ -315,15 +382,23 @@
           <w:color w:val="202124"/>
           <w:shd w:val="clear" w:color="auto" w:fill="FFFFFF"/>
         </w:rPr>
-        <w:t xml:space="preserve"> rencontre de nombreuses personnes avec un comportement proche de l’animal.</w:t>
-      </w:r>
-      <w:r>
-        <w:rPr>
-          <w:rFonts w:cstheme="minorHAnsi"/>
-          <w:color w:val="202124"/>
-          <w:shd w:val="clear" w:color="auto" w:fill="FFFFFF"/>
-        </w:rPr>
-        <w:t xml:space="preserve"> Une fois de retour chez eux ils prennent conscience qu’ils ont qu’une journée pour se rendre en zone de sécurité.</w:t>
+        <w:t xml:space="preserve"> rencontre de nombreuses personnes avec un comportement proche de l’animal</w:t>
+      </w:r>
+      <w:r>
+        <w:rPr>
+          <w:rFonts w:cstheme="minorHAnsi"/>
+          <w:color w:val="202124"/>
+          <w:shd w:val="clear" w:color="auto" w:fill="FFFFFF"/>
+        </w:rPr>
+        <w:t>, qu’il est contraint d’éliminer</w:t>
+      </w:r>
+      <w:r>
+        <w:rPr>
+          <w:rFonts w:cstheme="minorHAnsi"/>
+          <w:color w:val="202124"/>
+          <w:shd w:val="clear" w:color="auto" w:fill="FFFFFF"/>
+        </w:rPr>
+        <w:t>.</w:t>
       </w:r>
     </w:p>
     <w:p>
@@ -353,9 +428,454 @@
     </w:p>
     <w:p>
       <w:r>
-        <w:t>Le joueur contrôle un personnage armé qui subit des attaques de zombie. Son objectif est de récolter des pièces pour pouvoir se rendre dans une zone de sécurité.</w:t>
+        <w:t xml:space="preserve">Le joueur contrôle un personnage armé. </w:t>
+      </w:r>
+      <w:r>
+        <w:t>Son objectif est d’éliminer tous les zombie Lozériens sans se faire toucher plus de 5 fois.</w:t>
       </w:r>
     </w:p>
+    <w:p>
+      <w:r>
+        <w:t xml:space="preserve">Le joueur traversera 10 niveaux. Pour chaque niveaux le joueur doit éliminer un nombre de zombie donner : </w:t>
+      </w:r>
+    </w:p>
+    <w:tbl>
+      <w:tblPr>
+        <w:tblStyle w:val="Grilledutableau"/>
+        <w:tblW w:w="0" w:type="auto"/>
+        <w:tblLook w:val="04A0" w:firstRow="1" w:lastRow="0" w:firstColumn="1" w:lastColumn="0" w:noHBand="0" w:noVBand="1"/>
+      </w:tblPr>
+      <w:tblGrid>
+        <w:gridCol w:w="906"/>
+        <w:gridCol w:w="906"/>
+        <w:gridCol w:w="906"/>
+        <w:gridCol w:w="906"/>
+        <w:gridCol w:w="906"/>
+        <w:gridCol w:w="906"/>
+        <w:gridCol w:w="906"/>
+        <w:gridCol w:w="906"/>
+        <w:gridCol w:w="907"/>
+        <w:gridCol w:w="907"/>
+      </w:tblGrid>
+      <w:tr>
+        <w:tc>
+          <w:tcPr>
+            <w:tcW w:w="906" w:type="dxa"/>
+          </w:tcPr>
+          <w:p>
+            <w:pPr>
+              <w:rPr>
+                <w:sz w:val="20"/>
+                <w:szCs w:val="20"/>
+              </w:rPr>
+            </w:pPr>
+            <w:proofErr w:type="spellStart"/>
+            <w:r>
+              <w:rPr>
+                <w:sz w:val="20"/>
+                <w:szCs w:val="20"/>
+              </w:rPr>
+              <w:t>Level</w:t>
+            </w:r>
+            <w:proofErr w:type="spellEnd"/>
+            <w:r>
+              <w:rPr>
+                <w:sz w:val="20"/>
+                <w:szCs w:val="20"/>
+              </w:rPr>
+              <w:t xml:space="preserve"> 1</w:t>
+            </w:r>
+          </w:p>
+        </w:tc>
+        <w:tc>
+          <w:tcPr>
+            <w:tcW w:w="906" w:type="dxa"/>
+          </w:tcPr>
+          <w:p>
+            <w:pPr>
+              <w:rPr>
+                <w:sz w:val="20"/>
+                <w:szCs w:val="20"/>
+              </w:rPr>
+            </w:pPr>
+            <w:proofErr w:type="spellStart"/>
+            <w:r>
+              <w:rPr>
+                <w:sz w:val="20"/>
+                <w:szCs w:val="20"/>
+              </w:rPr>
+              <w:t>Level</w:t>
+            </w:r>
+            <w:proofErr w:type="spellEnd"/>
+            <w:r>
+              <w:rPr>
+                <w:sz w:val="20"/>
+                <w:szCs w:val="20"/>
+              </w:rPr>
+              <w:t xml:space="preserve"> </w:t>
+            </w:r>
+            <w:r>
+              <w:rPr>
+                <w:sz w:val="20"/>
+                <w:szCs w:val="20"/>
+              </w:rPr>
+              <w:t>2</w:t>
+            </w:r>
+          </w:p>
+        </w:tc>
+        <w:tc>
+          <w:tcPr>
+            <w:tcW w:w="906" w:type="dxa"/>
+          </w:tcPr>
+          <w:p>
+            <w:pPr>
+              <w:rPr>
+                <w:sz w:val="20"/>
+                <w:szCs w:val="20"/>
+              </w:rPr>
+            </w:pPr>
+            <w:proofErr w:type="spellStart"/>
+            <w:r>
+              <w:rPr>
+                <w:sz w:val="20"/>
+                <w:szCs w:val="20"/>
+              </w:rPr>
+              <w:t>Level</w:t>
+            </w:r>
+            <w:proofErr w:type="spellEnd"/>
+            <w:r>
+              <w:rPr>
+                <w:sz w:val="20"/>
+                <w:szCs w:val="20"/>
+              </w:rPr>
+              <w:t xml:space="preserve"> </w:t>
+            </w:r>
+            <w:r>
+              <w:rPr>
+                <w:sz w:val="20"/>
+                <w:szCs w:val="20"/>
+              </w:rPr>
+              <w:t>3</w:t>
+            </w:r>
+          </w:p>
+        </w:tc>
+        <w:tc>
+          <w:tcPr>
+            <w:tcW w:w="906" w:type="dxa"/>
+          </w:tcPr>
+          <w:p>
+            <w:pPr>
+              <w:rPr>
+                <w:sz w:val="20"/>
+                <w:szCs w:val="20"/>
+              </w:rPr>
+            </w:pPr>
+            <w:proofErr w:type="spellStart"/>
+            <w:r>
+              <w:rPr>
+                <w:sz w:val="20"/>
+                <w:szCs w:val="20"/>
+              </w:rPr>
+              <w:t>Level</w:t>
+            </w:r>
+            <w:proofErr w:type="spellEnd"/>
+            <w:r>
+              <w:rPr>
+                <w:sz w:val="20"/>
+                <w:szCs w:val="20"/>
+              </w:rPr>
+              <w:t xml:space="preserve"> </w:t>
+            </w:r>
+            <w:r>
+              <w:rPr>
+                <w:sz w:val="20"/>
+                <w:szCs w:val="20"/>
+              </w:rPr>
+              <w:t>4</w:t>
+            </w:r>
+          </w:p>
+        </w:tc>
+        <w:tc>
+          <w:tcPr>
+            <w:tcW w:w="906" w:type="dxa"/>
+          </w:tcPr>
+          <w:p>
+            <w:pPr>
+              <w:rPr>
+                <w:sz w:val="20"/>
+                <w:szCs w:val="20"/>
+              </w:rPr>
+            </w:pPr>
+            <w:proofErr w:type="spellStart"/>
+            <w:r>
+              <w:rPr>
+                <w:sz w:val="20"/>
+                <w:szCs w:val="20"/>
+              </w:rPr>
+              <w:t>Level</w:t>
+            </w:r>
+            <w:proofErr w:type="spellEnd"/>
+            <w:r>
+              <w:rPr>
+                <w:sz w:val="20"/>
+                <w:szCs w:val="20"/>
+              </w:rPr>
+              <w:t xml:space="preserve"> </w:t>
+            </w:r>
+            <w:r>
+              <w:rPr>
+                <w:sz w:val="20"/>
+                <w:szCs w:val="20"/>
+              </w:rPr>
+              <w:t>5</w:t>
+            </w:r>
+          </w:p>
+        </w:tc>
+        <w:tc>
+          <w:tcPr>
+            <w:tcW w:w="906" w:type="dxa"/>
+          </w:tcPr>
+          <w:p>
+            <w:pPr>
+              <w:rPr>
+                <w:sz w:val="20"/>
+                <w:szCs w:val="20"/>
+              </w:rPr>
+            </w:pPr>
+            <w:proofErr w:type="spellStart"/>
+            <w:r>
+              <w:rPr>
+                <w:sz w:val="20"/>
+                <w:szCs w:val="20"/>
+              </w:rPr>
+              <w:t>Level</w:t>
+            </w:r>
+            <w:proofErr w:type="spellEnd"/>
+            <w:r>
+              <w:rPr>
+                <w:sz w:val="20"/>
+                <w:szCs w:val="20"/>
+              </w:rPr>
+              <w:t xml:space="preserve"> </w:t>
+            </w:r>
+            <w:r>
+              <w:rPr>
+                <w:sz w:val="20"/>
+                <w:szCs w:val="20"/>
+              </w:rPr>
+              <w:t>6</w:t>
+            </w:r>
+          </w:p>
+        </w:tc>
+        <w:tc>
+          <w:tcPr>
+            <w:tcW w:w="906" w:type="dxa"/>
+          </w:tcPr>
+          <w:p>
+            <w:pPr>
+              <w:rPr>
+                <w:sz w:val="20"/>
+                <w:szCs w:val="20"/>
+              </w:rPr>
+            </w:pPr>
+            <w:proofErr w:type="spellStart"/>
+            <w:r>
+              <w:rPr>
+                <w:sz w:val="20"/>
+                <w:szCs w:val="20"/>
+              </w:rPr>
+              <w:t>Level</w:t>
+            </w:r>
+            <w:proofErr w:type="spellEnd"/>
+            <w:r>
+              <w:rPr>
+                <w:sz w:val="20"/>
+                <w:szCs w:val="20"/>
+              </w:rPr>
+              <w:t xml:space="preserve"> </w:t>
+            </w:r>
+            <w:r>
+              <w:rPr>
+                <w:sz w:val="20"/>
+                <w:szCs w:val="20"/>
+              </w:rPr>
+              <w:t>7</w:t>
+            </w:r>
+          </w:p>
+        </w:tc>
+        <w:tc>
+          <w:tcPr>
+            <w:tcW w:w="906" w:type="dxa"/>
+          </w:tcPr>
+          <w:p>
+            <w:pPr>
+              <w:rPr>
+                <w:sz w:val="20"/>
+                <w:szCs w:val="20"/>
+              </w:rPr>
+            </w:pPr>
+            <w:proofErr w:type="spellStart"/>
+            <w:r>
+              <w:rPr>
+                <w:sz w:val="20"/>
+                <w:szCs w:val="20"/>
+              </w:rPr>
+              <w:t>Level</w:t>
+            </w:r>
+            <w:proofErr w:type="spellEnd"/>
+            <w:r>
+              <w:rPr>
+                <w:sz w:val="20"/>
+                <w:szCs w:val="20"/>
+              </w:rPr>
+              <w:t xml:space="preserve"> </w:t>
+            </w:r>
+            <w:r>
+              <w:rPr>
+                <w:sz w:val="20"/>
+                <w:szCs w:val="20"/>
+              </w:rPr>
+              <w:t>8</w:t>
+            </w:r>
+          </w:p>
+        </w:tc>
+        <w:tc>
+          <w:tcPr>
+            <w:tcW w:w="907" w:type="dxa"/>
+          </w:tcPr>
+          <w:p>
+            <w:pPr>
+              <w:rPr>
+                <w:sz w:val="20"/>
+                <w:szCs w:val="20"/>
+              </w:rPr>
+            </w:pPr>
+            <w:proofErr w:type="spellStart"/>
+            <w:r>
+              <w:rPr>
+                <w:sz w:val="20"/>
+                <w:szCs w:val="20"/>
+              </w:rPr>
+              <w:t>Level</w:t>
+            </w:r>
+            <w:proofErr w:type="spellEnd"/>
+            <w:r>
+              <w:rPr>
+                <w:sz w:val="20"/>
+                <w:szCs w:val="20"/>
+              </w:rPr>
+              <w:t xml:space="preserve"> </w:t>
+            </w:r>
+            <w:r>
+              <w:rPr>
+                <w:sz w:val="20"/>
+                <w:szCs w:val="20"/>
+              </w:rPr>
+              <w:t>9</w:t>
+            </w:r>
+          </w:p>
+        </w:tc>
+        <w:tc>
+          <w:tcPr>
+            <w:tcW w:w="907" w:type="dxa"/>
+          </w:tcPr>
+          <w:p>
+            <w:pPr>
+              <w:rPr>
+                <w:sz w:val="20"/>
+                <w:szCs w:val="20"/>
+              </w:rPr>
+            </w:pPr>
+            <w:proofErr w:type="spellStart"/>
+            <w:r>
+              <w:rPr>
+                <w:sz w:val="20"/>
+                <w:szCs w:val="20"/>
+              </w:rPr>
+              <w:t>Level</w:t>
+            </w:r>
+            <w:proofErr w:type="spellEnd"/>
+            <w:r>
+              <w:rPr>
+                <w:sz w:val="20"/>
+                <w:szCs w:val="20"/>
+              </w:rPr>
+              <w:t xml:space="preserve"> </w:t>
+            </w:r>
+            <w:r>
+              <w:rPr>
+                <w:sz w:val="20"/>
+                <w:szCs w:val="20"/>
+              </w:rPr>
+              <w:t>10</w:t>
+            </w:r>
+          </w:p>
+        </w:tc>
+      </w:tr>
+      <w:tr>
+        <w:tc>
+          <w:tcPr>
+            <w:tcW w:w="906" w:type="dxa"/>
+          </w:tcPr>
+          <w:p/>
+        </w:tc>
+        <w:tc>
+          <w:tcPr>
+            <w:tcW w:w="906" w:type="dxa"/>
+          </w:tcPr>
+          <w:p/>
+        </w:tc>
+        <w:tc>
+          <w:tcPr>
+            <w:tcW w:w="906" w:type="dxa"/>
+          </w:tcPr>
+          <w:p/>
+        </w:tc>
+        <w:tc>
+          <w:tcPr>
+            <w:tcW w:w="906" w:type="dxa"/>
+          </w:tcPr>
+          <w:p/>
+        </w:tc>
+        <w:tc>
+          <w:tcPr>
+            <w:tcW w:w="906" w:type="dxa"/>
+          </w:tcPr>
+          <w:p/>
+        </w:tc>
+        <w:tc>
+          <w:tcPr>
+            <w:tcW w:w="906" w:type="dxa"/>
+          </w:tcPr>
+          <w:p/>
+        </w:tc>
+        <w:tc>
+          <w:tcPr>
+            <w:tcW w:w="906" w:type="dxa"/>
+          </w:tcPr>
+          <w:p/>
+        </w:tc>
+        <w:tc>
+          <w:tcPr>
+            <w:tcW w:w="906" w:type="dxa"/>
+          </w:tcPr>
+          <w:p/>
+        </w:tc>
+        <w:tc>
+          <w:tcPr>
+            <w:tcW w:w="907" w:type="dxa"/>
+          </w:tcPr>
+          <w:p/>
+        </w:tc>
+        <w:tc>
+          <w:tcPr>
+            <w:tcW w:w="907" w:type="dxa"/>
+          </w:tcPr>
+          <w:p/>
+        </w:tc>
+      </w:tr>
+    </w:tbl>
+    <w:p/>
     <w:p/>
     <w:p>
       <w:pPr>
@@ -373,6 +893,9 @@
         </w:rPr>
       </w:pPr>
       <w:r>
+        <w:rPr>
+          <w:noProof/>
+        </w:rPr>
         <w:drawing>
           <wp:inline distT="0" distB="0" distL="0" distR="0" wp14:anchorId="1C1AFE28" wp14:editId="31A34E83">
             <wp:extent cx="1136404" cy="1007533"/>
@@ -389,7 +912,7 @@
                     <pic:cNvPicPr/>
                   </pic:nvPicPr>
                   <pic:blipFill>
-                    <a:blip r:embed="rId5"/>
+                    <a:blip r:embed="rId6"/>
                     <a:stretch>
                       <a:fillRect/>
                     </a:stretch>
@@ -416,6 +939,9 @@
         <w:t xml:space="preserve"> </w:t>
       </w:r>
       <w:r>
+        <w:rPr>
+          <w:noProof/>
+        </w:rPr>
         <w:drawing>
           <wp:inline distT="0" distB="0" distL="0" distR="0" wp14:anchorId="6C9067FF" wp14:editId="7AF2A0DD">
             <wp:extent cx="1003300" cy="1003300"/>
@@ -432,7 +958,7 @@
                     <pic:cNvPicPr/>
                   </pic:nvPicPr>
                   <pic:blipFill>
-                    <a:blip r:embed="rId6"/>
+                    <a:blip r:embed="rId7"/>
                     <a:stretch>
                       <a:fillRect/>
                     </a:stretch>
@@ -472,7 +998,7 @@
                     <pic:cNvPicPr/>
                   </pic:nvPicPr>
                   <pic:blipFill>
-                    <a:blip r:embed="rId7">
+                    <a:blip r:embed="rId8">
                       <a:extLst>
                         <a:ext uri="{28A0092B-C50C-407E-A947-70E740481C1C}">
                           <a14:useLocalDpi xmlns:a14="http://schemas.microsoft.com/office/drawing/2010/main" val="0"/>
@@ -504,6 +1030,9 @@
         <w:ind w:firstLine="708"/>
       </w:pPr>
       <w:r>
+        <w:rPr>
+          <w:noProof/>
+        </w:rPr>
         <w:drawing>
           <wp:inline distT="0" distB="0" distL="0" distR="0" wp14:anchorId="7A71B9DE" wp14:editId="2F9D4954">
             <wp:extent cx="838200" cy="838200"/>
@@ -520,7 +1049,7 @@
                     <pic:cNvPicPr/>
                   </pic:nvPicPr>
                   <pic:blipFill>
-                    <a:blip r:embed="rId8"/>
+                    <a:blip r:embed="rId9"/>
                     <a:stretch>
                       <a:fillRect/>
                     </a:stretch>
@@ -1083,6 +1612,22 @@
       <w:contextualSpacing/>
     </w:pPr>
   </w:style>
+  <w:style w:type="table" w:styleId="Grilledutableau">
+    <w:name w:val="Table Grid"/>
+    <w:basedOn w:val="TableauNormal"/>
+    <w:uiPriority w:val="39"/>
+    <w:rsid w:val="00663EFB"/>
+    <w:tblPr>
+      <w:tblBorders>
+        <w:top w:val="single" w:sz="4" w:space="0" w:color="auto"/>
+        <w:left w:val="single" w:sz="4" w:space="0" w:color="auto"/>
+        <w:bottom w:val="single" w:sz="4" w:space="0" w:color="auto"/>
+        <w:right w:val="single" w:sz="4" w:space="0" w:color="auto"/>
+        <w:insideH w:val="single" w:sz="4" w:space="0" w:color="auto"/>
+        <w:insideV w:val="single" w:sz="4" w:space="0" w:color="auto"/>
+      </w:tblBorders>
+    </w:tblPr>
+  </w:style>
 </w:styles>
 </file>
 
@@ -1379,4 +1924,16 @@
     </a:ext>
   </a:extLst>
 </a:theme>
+</file>
+
+<file path=customXml/item1.xml><?xml version="1.0" encoding="utf-8"?>
+<b:Sources xmlns:b="http://schemas.openxmlformats.org/officeDocument/2006/bibliography" xmlns="http://schemas.openxmlformats.org/officeDocument/2006/bibliography" SelectedStyle="/APASixthEditionOfficeOnline.xsl" StyleName="APA" Version="6"/>
+</file>
+
+<file path=customXml/itemProps1.xml><?xml version="1.0" encoding="utf-8"?>
+<ds:datastoreItem xmlns:ds="http://schemas.openxmlformats.org/officeDocument/2006/customXml" ds:itemID="{8834B794-5BA1-654C-8504-E4408F669088}">
+  <ds:schemaRefs>
+    <ds:schemaRef ds:uri="http://schemas.openxmlformats.org/officeDocument/2006/bibliography"/>
+  </ds:schemaRefs>
+</ds:datastoreItem>
 </file>
</xml_diff>